<commit_message>
Added notes and more text to common passwords attack info
</commit_message>
<xml_diff>
--- a/References.docx
+++ b/References.docx
@@ -2,7 +2,11 @@
 <file path=word/document.xml><?xml version="1.0" encoding="utf-8"?>
 <w:document xmlns:wpc="http://schemas.microsoft.com/office/word/2010/wordprocessingCanvas" xmlns:cx="http://schemas.microsoft.com/office/drawing/2014/chartex" xmlns:cx1="http://schemas.microsoft.com/office/drawing/2015/9/8/chartex" xmlns:cx2="http://schemas.microsoft.com/office/drawing/2015/10/21/chartex" xmlns:cx3="http://schemas.microsoft.com/office/drawing/2016/5/9/chartex" xmlns:cx4="http://schemas.microsoft.com/office/drawing/2016/5/10/chartex" xmlns:cx5="http://schemas.microsoft.com/office/drawing/2016/5/11/chartex" xmlns:cx6="http://schemas.microsoft.com/office/drawing/2016/5/12/chartex" xmlns:cx7="http://schemas.microsoft.com/office/drawing/2016/5/13/chartex" xmlns:cx8="http://schemas.microsoft.com/office/drawing/2016/5/14/chartex" xmlns:mc="http://schemas.openxmlformats.org/markup-compatibility/2006" xmlns:aink="http://schemas.microsoft.com/office/drawing/2016/ink" xmlns:am3d="http://schemas.microsoft.com/office/drawing/2017/model3d" xmlns:o="urn:schemas-microsoft-com:office:office" xmlns:r="http://schemas.openxmlformats.org/officeDocument/2006/relationships" xmlns:m="http://schemas.openxmlformats.org/officeDocument/2006/math" xmlns:v="urn:schemas-microsoft-com:vml" xmlns:wp14="http://schemas.microsoft.com/office/word/2010/wordprocessingDrawing" xmlns:wp="http://schemas.openxmlformats.org/drawingml/2006/wordprocessingDrawing" xmlns:w10="urn:schemas-microsoft-com:office:word" xmlns:w="http://schemas.openxmlformats.org/wordprocessingml/2006/main" xmlns:w14="http://schemas.microsoft.com/office/word/2010/wordml" xmlns:w15="http://schemas.microsoft.com/office/word/2012/wordml" xmlns:w16cid="http://schemas.microsoft.com/office/word/2016/wordml/cid" xmlns:w16se="http://schemas.microsoft.com/office/word/2015/wordml/symex" xmlns:wpg="http://schemas.microsoft.com/office/word/2010/wordprocessingGroup" xmlns:wpi="http://schemas.microsoft.com/office/word/2010/wordprocessingInk" xmlns:wne="http://schemas.microsoft.com/office/word/2006/wordml" xmlns:wps="http://schemas.microsoft.com/office/word/2010/wordprocessingShape" mc:Ignorable="w14 w15 w16se w16cid wp14">
   <w:body>
-    <w:p/>
+    <w:p>
+      <w:r>
+        <w:t>https://en.wikipedia.org/wiki/Levenshtein_distance</w:t>
+      </w:r>
+    </w:p>
     <w:sectPr>
       <w:pgSz w:w="12240" w:h="15840"/>
       <w:pgMar w:top="1440" w:right="1440" w:bottom="1440" w:left="1440" w:header="708" w:footer="708" w:gutter="0"/>

</xml_diff>

<commit_message>
New View, small changes
</commit_message>
<xml_diff>
--- a/References.docx
+++ b/References.docx
@@ -4,11 +4,27 @@
   <w:body>
     <w:p>
       <w:r>
+        <w:t>Console font:</w:t>
+      </w:r>
+    </w:p>
+    <w:p>
+      <w:hyperlink r:id="rId4" w:history="1">
+        <w:r>
+          <w:rPr>
+            <w:rStyle w:val="Hyperlink"/>
+          </w:rPr>
+          <w:t>https://freefontsdownload.net/free-consolas-font-33098.htm</w:t>
+        </w:r>
+      </w:hyperlink>
+    </w:p>
+    <w:p/>
+    <w:p>
+      <w:r>
         <w:t>Listing different types of attacks:</w:t>
       </w:r>
     </w:p>
     <w:p>
-      <w:hyperlink r:id="rId4" w:history="1">
+      <w:hyperlink r:id="rId5" w:history="1">
         <w:r>
           <w:rPr>
             <w:rStyle w:val="Hyperlink"/>
@@ -45,7 +61,7 @@
       <w:r>
         <w:t xml:space="preserve"> Distance Algorithm)</w:t>
       </w:r>
-      <w:hyperlink r:id="rId5" w:history="1">
+      <w:hyperlink r:id="rId6" w:history="1">
         <w:r>
           <w:rPr>
             <w:rStyle w:val="Hyperlink"/>
@@ -58,7 +74,7 @@
       <w:r>
         <w:t>(Password Database)</w:t>
       </w:r>
-      <w:hyperlink r:id="rId6" w:history="1">
+      <w:hyperlink r:id="rId7" w:history="1">
         <w:r>
           <w:rPr>
             <w:rStyle w:val="Hyperlink"/>
@@ -131,7 +147,7 @@
       </w:r>
     </w:p>
     <w:p>
-      <w:hyperlink r:id="rId7" w:history="1">
+      <w:hyperlink r:id="rId8" w:history="1">
         <w:r>
           <w:rPr>
             <w:rStyle w:val="Hyperlink"/>
@@ -333,6 +349,7 @@
     <w:lsdException w:name="HTML Sample" w:semiHidden="1" w:unhideWhenUsed="1"/>
     <w:lsdException w:name="HTML Typewriter" w:semiHidden="1" w:unhideWhenUsed="1"/>
     <w:lsdException w:name="HTML Variable" w:semiHidden="1" w:unhideWhenUsed="1"/>
+    <w:lsdException w:name="Normal Table" w:semiHidden="1" w:unhideWhenUsed="1"/>
     <w:lsdException w:name="annotation subject" w:semiHidden="1" w:unhideWhenUsed="1"/>
     <w:lsdException w:name="No List" w:semiHidden="1" w:unhideWhenUsed="1"/>
     <w:lsdException w:name="Outline List 1" w:semiHidden="1" w:unhideWhenUsed="1"/>
@@ -379,8 +396,10 @@
     <w:lsdException w:name="Table Subtle 2" w:semiHidden="1" w:unhideWhenUsed="1"/>
     <w:lsdException w:name="Table Web 1" w:semiHidden="1" w:unhideWhenUsed="1"/>
     <w:lsdException w:name="Table Web 2" w:semiHidden="1" w:unhideWhenUsed="1"/>
+    <w:lsdException w:name="Table Web 3" w:semiHidden="1" w:unhideWhenUsed="1"/>
     <w:lsdException w:name="Balloon Text" w:semiHidden="1" w:unhideWhenUsed="1"/>
     <w:lsdException w:name="Table Grid" w:uiPriority="39"/>
+    <w:lsdException w:name="Table Theme" w:semiHidden="1" w:unhideWhenUsed="1"/>
     <w:lsdException w:name="Placeholder Text" w:semiHidden="1"/>
     <w:lsdException w:name="No Spacing" w:uiPriority="1" w:qFormat="1"/>
     <w:lsdException w:name="Light Shading" w:uiPriority="60"/>

</xml_diff>

<commit_message>
Passing in Hashtable to FinalView
Calculating final guesses in the final view

Researching more about guesses/second
</commit_message>
<xml_diff>
--- a/References.docx
+++ b/References.docx
@@ -212,9 +212,151 @@
       <w:r>
         <w:br/>
       </w:r>
-      <w:r>
-        <w:t>https://www.expressvpn.com/blog/how-attackers-brute-force-password/#:~:text=How%20quickly%20an%20attacker%20can,about%20100%2C000%20guesses%20per%20second.</w:t>
-      </w:r>
+      <w:hyperlink r:id="rId9" w:history="1">
+        <w:r>
+          <w:rPr>
+            <w:rStyle w:val="Hyperlink"/>
+          </w:rPr>
+          <w:t>https://www.expressvpn.com/blog/how-attackers-brute-force-password/#:~:text=How%20quickly%20an%20attacker%20can,about%20100%2C000%20guesses%20per%20second</w:t>
+        </w:r>
+      </w:hyperlink>
+      <w:r>
+        <w:t>.</w:t>
+      </w:r>
+    </w:p>
+    <w:p/>
+    <w:p>
+      <w:pPr>
+        <w:rPr>
+          <w:lang w:val="en-US"/>
+        </w:rPr>
+      </w:pPr>
+      <w:r>
+        <w:rPr>
+          <w:lang w:val="en-US"/>
+        </w:rPr>
+        <w:t>An estimate of how GPUs correspond to guesses/second:</w:t>
+      </w:r>
+    </w:p>
+    <w:p>
+      <w:pPr>
+        <w:rPr>
+          <w:lang w:val="en-US"/>
+        </w:rPr>
+      </w:pPr>
+      <w:r>
+        <w:rPr>
+          <w:lang w:val="en-US"/>
+        </w:rPr>
+        <w:t>Based on the linked source[0], a good generalization to get the number of MD5 hashes/second is to multiply the shader clock by the number of cores / 8 (</w:t>
+      </w:r>
+      <w:proofErr w:type="spellStart"/>
+      <w:r>
+        <w:rPr>
+          <w:lang w:val="en-US"/>
+        </w:rPr>
+        <w:t>pg</w:t>
+      </w:r>
+      <w:proofErr w:type="spellEnd"/>
+      <w:r>
+        <w:rPr>
+          <w:lang w:val="en-US"/>
+        </w:rPr>
+        <w:t xml:space="preserve"> 40), and extrapolate from the chart (</w:t>
+      </w:r>
+      <w:proofErr w:type="spellStart"/>
+      <w:r>
+        <w:rPr>
+          <w:lang w:val="en-US"/>
+        </w:rPr>
+        <w:t>pg</w:t>
+      </w:r>
+      <w:proofErr w:type="spellEnd"/>
+      <w:r>
+        <w:rPr>
+          <w:lang w:val="en-US"/>
+        </w:rPr>
+        <w:t xml:space="preserve"> 56). For Nvidia, the shader clock is almost always twice the speed of the core </w:t>
+      </w:r>
+      <w:proofErr w:type="gramStart"/>
+      <w:r>
+        <w:rPr>
+          <w:lang w:val="en-US"/>
+        </w:rPr>
+        <w:t>clock[</w:t>
+      </w:r>
+      <w:proofErr w:type="gramEnd"/>
+      <w:r>
+        <w:rPr>
+          <w:lang w:val="en-US"/>
+        </w:rPr>
+        <w:t>1]. Since each attack’s  instruction cycles per guess largely depends on the algorithm being implemented, we aimed for accuracy and decided to factor out the time it takes for an algorithm to generate a guess, leaving a floor for the number of guesses per second equal to the number of MD5 hashes per second.</w:t>
+      </w:r>
+    </w:p>
+    <w:p>
+      <w:pPr>
+        <w:rPr>
+          <w:lang w:val="en-US"/>
+        </w:rPr>
+      </w:pPr>
+    </w:p>
+    <w:p>
+      <w:pPr>
+        <w:rPr>
+          <w:lang w:val="en-US"/>
+        </w:rPr>
+      </w:pPr>
+      <w:r>
+        <w:rPr>
+          <w:lang w:val="en-US"/>
+        </w:rPr>
+        <w:t>[0]</w:t>
+      </w:r>
+      <w:hyperlink r:id="rId10" w:history="1">
+        <w:r>
+          <w:rPr>
+            <w:rStyle w:val="Hyperlink"/>
+            <w:lang w:val="en-US"/>
+          </w:rPr>
+          <w:t>https://www.google.com/url?sa=t&amp;rct=j&amp;q=&amp;esrc=s&amp;source=web&amp;cd=&amp;cad=rja&amp;uact=8&amp;ved=2ahUKEwjgjIi4-5HqAhUWGTQIHVJDDrQQFjAEegQIBRAB&amp;url=https%3A%2F%2Fwww.ru.nl%2Fpublish%2Fpages%2F769526%2Fthesis.pdf&amp;usg=AOvVaw11lbEV0yAlmMrS5GQ-paYO</w:t>
+        </w:r>
+      </w:hyperlink>
+    </w:p>
+    <w:p>
+      <w:pPr>
+        <w:rPr>
+          <w:lang w:val="en-US"/>
+        </w:rPr>
+      </w:pPr>
+      <w:r>
+        <w:rPr>
+          <w:lang w:val="en-US"/>
+        </w:rPr>
+        <w:t>[1]</w:t>
+      </w:r>
+      <w:hyperlink r:id="rId11" w:history="1">
+        <w:r>
+          <w:rPr>
+            <w:rStyle w:val="Hyperlink"/>
+            <w:lang w:val="en-US"/>
+          </w:rPr>
+          <w:t>https://linustechtips.com/main/topic/182694-whats-the-difference-between-shader-clock-and-core-clock/</w:t>
+        </w:r>
+      </w:hyperlink>
+    </w:p>
+    <w:p>
+      <w:pPr>
+        <w:rPr>
+          <w:lang w:val="en-US"/>
+        </w:rPr>
+      </w:pPr>
+    </w:p>
+    <w:p>
+      <w:pPr>
+        <w:rPr>
+          <w:lang w:val="en-US"/>
+        </w:rPr>
+      </w:pPr>
     </w:p>
     <w:sectPr>
       <w:pgSz w:w="12240" w:h="15840"/>

</xml_diff>